<commit_message>
8c Login and logout with Flask-Login
</commit_message>
<xml_diff>
--- a/doc/Flask Learn.docx
+++ b/doc/Flask Learn.docx
@@ -142,6 +142,565 @@
         <w:pStyle w:val="1"/>
       </w:pPr>
       <w:r>
+        <w:t xml:space="preserve">Python </w:t>
+      </w:r>
+      <w:r>
+        <w:rPr>
+          <w:rFonts w:hint="eastAsia"/>
+        </w:rPr>
+        <w:t>语法</w:t>
+      </w:r>
+    </w:p>
+    <w:p>
+      <w:r>
+        <w:rPr>
+          <w:rFonts w:hint="eastAsia"/>
+        </w:rPr>
+        <w:t>装饰</w:t>
+      </w:r>
+      <w:r>
+        <w:t>器</w:t>
+      </w:r>
+    </w:p>
+    <w:p>
+      <w:r>
+        <w:rPr>
+          <w:rFonts w:hint="eastAsia"/>
+        </w:rPr>
+        <w:t>类</w:t>
+      </w:r>
+      <w:r>
+        <w:t>变量</w:t>
+      </w:r>
+      <w:r>
+        <w:rPr>
+          <w:rFonts w:hint="eastAsia"/>
+        </w:rPr>
+        <w:t xml:space="preserve"> 类</w:t>
+      </w:r>
+      <w:r>
+        <w:t>方法</w:t>
+      </w:r>
+    </w:p>
+    <w:p>
+      <w:r>
+        <w:rPr>
+          <w:rFonts w:hint="eastAsia"/>
+        </w:rPr>
+        <w:t>属性</w:t>
+      </w:r>
+      <w:r>
+        <w:rPr>
+          <w:rFonts w:hint="eastAsia"/>
+        </w:rPr>
+        <w:t>函数</w:t>
+      </w:r>
+    </w:p>
+    <w:p>
+      <w:r>
+        <w:rPr>
+          <w:rFonts w:hint="eastAsia"/>
+        </w:rPr>
+        <w:t xml:space="preserve"> @property</w:t>
+      </w:r>
+      <w:r>
+        <w:t xml:space="preserve">  </w:t>
+      </w:r>
+      <w:r>
+        <w:rPr>
+          <w:rFonts w:hint="eastAsia"/>
+        </w:rPr>
+        <w:t>内置</w:t>
+      </w:r>
+      <w:r>
+        <w:t>装饰器，把一个方法变成属性调用</w:t>
+      </w:r>
+    </w:p>
+    <w:p>
+      <w:r>
+        <w:rPr>
+          <w:rFonts w:hint="eastAsia"/>
+        </w:rPr>
+        <w:t>class</w:t>
+      </w:r>
+      <w:r>
+        <w:t xml:space="preserve"> Student(object):</w:t>
+      </w:r>
+    </w:p>
+    <w:p>
+      <w:r>
+        <w:tab/>
+        <w:t>@property</w:t>
+      </w:r>
+    </w:p>
+    <w:p>
+      <w:r>
+        <w:tab/>
+        <w:t>def score(self):</w:t>
+      </w:r>
+    </w:p>
+    <w:p>
+      <w:r>
+        <w:tab/>
+      </w:r>
+      <w:r>
+        <w:tab/>
+        <w:t>return self._score</w:t>
+      </w:r>
+    </w:p>
+    <w:p>
+      <w:r>
+        <w:tab/>
+        <w:t>@scroe.setter</w:t>
+      </w:r>
+    </w:p>
+    <w:p>
+      <w:r>
+        <w:tab/>
+        <w:t>def score(self,value):</w:t>
+      </w:r>
+    </w:p>
+    <w:p>
+      <w:r>
+        <w:tab/>
+      </w:r>
+      <w:r>
+        <w:tab/>
+        <w:t>self._score = value</w:t>
+      </w:r>
+    </w:p>
+    <w:p>
+      <w:pPr>
+        <w:rPr>
+          <w:rFonts w:hint="eastAsia"/>
+          <w:b/>
+        </w:rPr>
+      </w:pPr>
+      <w:r>
+        <w:rPr>
+          <w:b/>
+        </w:rPr>
+        <w:t xml:space="preserve">Q: @staticmethod </w:t>
+      </w:r>
+      <w:r>
+        <w:rPr>
+          <w:rFonts w:hint="eastAsia"/>
+          <w:b/>
+        </w:rPr>
+        <w:t>和 @classmethod区别</w:t>
+      </w:r>
+      <w:r>
+        <w:rPr>
+          <w:rFonts w:hint="eastAsia"/>
+          <w:b/>
+        </w:rPr>
+        <w:t xml:space="preserve"> ？</w:t>
+      </w:r>
+    </w:p>
+    <w:p>
+      <w:pPr>
+        <w:rPr>
+          <w:rFonts w:hint="eastAsia"/>
+        </w:rPr>
+      </w:pPr>
+      <w:r>
+        <w:t>A:</w:t>
+      </w:r>
+      <w:r>
+        <w:t xml:space="preserve"> </w:t>
+      </w:r>
+      <w:r>
+        <w:rPr>
+          <w:rFonts w:hint="eastAsia"/>
+        </w:rPr>
+        <w:t>区别</w:t>
+      </w:r>
+      <w:r>
+        <w:t>如下：</w:t>
+      </w:r>
+    </w:p>
+    <w:p>
+      <w:r>
+        <w:t>@staticmethod不需要表示自身对象的self和自身类的cls参数，就跟使用函数一样。</w:t>
+      </w:r>
+    </w:p>
+    <w:p>
+      <w:r>
+        <w:t>@classmethod也不需要self参数，但第一个参数需要是表示自身类的cls参数。</w:t>
+      </w:r>
+    </w:p>
+    <w:p>
+      <w:pPr>
+        <w:rPr>
+          <w:rFonts w:hint="eastAsia"/>
+        </w:rPr>
+      </w:pPr>
+    </w:p>
+    <w:p>
+      <w:pPr>
+        <w:rPr>
+          <w:rFonts w:ascii="UbuntuMono-Regular" w:hAnsi="UbuntuMono-Regular" w:cs="UbuntuMono-Regular"/>
+          <w:kern w:val="0"/>
+          <w:sz w:val="17"/>
+          <w:szCs w:val="17"/>
+        </w:rPr>
+      </w:pPr>
+    </w:p>
+    <w:p>
+      <w:pPr>
+        <w:pStyle w:val="1"/>
+      </w:pPr>
+      <w:r>
+        <w:rPr>
+          <w:rFonts w:hint="eastAsia"/>
+        </w:rPr>
+        <w:lastRenderedPageBreak/>
+        <w:t>社交</w:t>
+      </w:r>
+      <w:r>
+        <w:t>博客程序</w:t>
+      </w:r>
+    </w:p>
+    <w:p>
+      <w:pPr>
+        <w:pStyle w:val="2"/>
+      </w:pPr>
+      <w:r>
+        <w:rPr>
+          <w:rFonts w:hint="eastAsia"/>
+        </w:rPr>
+        <w:t>用户</w:t>
+      </w:r>
+      <w:r>
+        <w:t>认证</w:t>
+      </w:r>
+    </w:p>
+    <w:p>
+      <w:bookmarkStart w:id="0" w:name="_GoBack"/>
+      <w:r>
+        <w:rPr>
+          <w:rFonts w:hint="eastAsia"/>
+        </w:rPr>
+        <w:t>F</w:t>
+      </w:r>
+      <w:r>
+        <w:t>lask-Login</w:t>
+      </w:r>
+      <w:bookmarkEnd w:id="0"/>
+      <w:r>
+        <w:t xml:space="preserve"> </w:t>
+      </w:r>
+      <w:r>
+        <w:rPr>
+          <w:rFonts w:hint="eastAsia"/>
+        </w:rPr>
+        <w:t>管理</w:t>
+      </w:r>
+      <w:r>
+        <w:t>已登录用户的用户会话</w:t>
+      </w:r>
+    </w:p>
+    <w:p>
+      <w:r>
+        <w:t>pip install flask-login</w:t>
+      </w:r>
+    </w:p>
+    <w:p>
+      <w:pPr>
+        <w:rPr>
+          <w:rFonts w:ascii="HYe3gj" w:eastAsia="HYe3gj" w:hAnsi="Helvetica" w:cs="HYe3gj"/>
+          <w:b/>
+          <w:kern w:val="0"/>
+          <w:sz w:val="19"/>
+          <w:szCs w:val="19"/>
+        </w:rPr>
+      </w:pPr>
+      <w:r>
+        <w:rPr>
+          <w:rFonts w:ascii="Helvetica" w:hAnsi="Helvetica" w:cs="Helvetica"/>
+          <w:b/>
+          <w:kern w:val="0"/>
+          <w:sz w:val="19"/>
+          <w:szCs w:val="19"/>
+        </w:rPr>
+        <w:t>Flask-Login</w:t>
+      </w:r>
+      <w:r>
+        <w:rPr>
+          <w:rFonts w:ascii="HYe3gj" w:eastAsia="HYe3gj" w:hAnsi="Helvetica" w:cs="HYe3gj" w:hint="eastAsia"/>
+          <w:b/>
+          <w:kern w:val="0"/>
+          <w:sz w:val="19"/>
+          <w:szCs w:val="19"/>
+        </w:rPr>
+        <w:t>要求实现的用户方法</w:t>
+      </w:r>
+    </w:p>
+    <w:p>
+      <w:r>
+        <w:t>is_authenticated() 如果用户已经登录，必须返回True，否则返回False</w:t>
+      </w:r>
+    </w:p>
+    <w:p>
+      <w:r>
+        <w:t>is_active() 如果允许用户登录，必须返回True，否则返回False。如果要禁用账户，可以返回False</w:t>
+      </w:r>
+    </w:p>
+    <w:p>
+      <w:r>
+        <w:t>is_anonymous() 对普通用户必须返回False</w:t>
+      </w:r>
+    </w:p>
+    <w:p>
+      <w:pPr>
+        <w:rPr>
+          <w:rFonts w:hint="eastAsia"/>
+        </w:rPr>
+      </w:pPr>
+      <w:r>
+        <w:t>get_id() 必须返回用户的唯一标识符，使用Unicode 编码字符串</w:t>
+      </w:r>
+    </w:p>
+    <w:p>
+      <w:pPr>
+        <w:rPr>
+          <w:rFonts w:hint="eastAsia"/>
+        </w:rPr>
+      </w:pPr>
+    </w:p>
+    <w:p>
+      <w:r>
+        <w:rPr>
+          <w:rFonts w:hint="eastAsia"/>
+        </w:rPr>
+        <w:t>Werkzeug 计算密码</w:t>
+      </w:r>
+      <w:r>
+        <w:t>散列值并进行核对</w:t>
+      </w:r>
+    </w:p>
+    <w:p/>
+    <w:p>
+      <w:pPr>
+        <w:rPr>
+          <w:rFonts w:hint="eastAsia"/>
+        </w:rPr>
+      </w:pPr>
+      <w:r>
+        <w:rPr>
+          <w:rFonts w:hint="eastAsia"/>
+        </w:rPr>
+        <w:t>generate_password(password,method=pbkdf2:sha1,salt_length=8)</w:t>
+      </w:r>
+    </w:p>
+    <w:p>
+      <w:r>
+        <w:t>check_password_hash(hash,password)</w:t>
+      </w:r>
+    </w:p>
+    <w:p/>
+    <w:p>
+      <w:r>
+        <w:rPr>
+          <w:rFonts w:hint="eastAsia"/>
+        </w:rPr>
+        <w:t>Q:</w:t>
+      </w:r>
+      <w:r>
+        <w:rPr>
+          <w:rFonts w:hint="eastAsia"/>
+        </w:rPr>
+        <w:t>即使u1和u2两个</w:t>
+      </w:r>
+      <w:r>
+        <w:t>用户使用相同的密码，散列</w:t>
+      </w:r>
+      <w:r>
+        <w:rPr>
+          <w:rFonts w:hint="eastAsia"/>
+        </w:rPr>
+        <w:t>值</w:t>
+      </w:r>
+      <w:r>
+        <w:t>也不一样？</w:t>
+      </w:r>
+    </w:p>
+    <w:p>
+      <w:pPr>
+        <w:rPr>
+          <w:rFonts w:hint="eastAsia"/>
+        </w:rPr>
+      </w:pPr>
+      <w:r>
+        <w:rPr>
+          <w:rFonts w:ascii="Verdana" w:hAnsi="Verdana"/>
+          <w:color w:val="505050"/>
+          <w:szCs w:val="21"/>
+          <w:shd w:val="clear" w:color="auto" w:fill="FFFFFF"/>
+        </w:rPr>
+        <w:t>A:</w:t>
+      </w:r>
+      <w:r>
+        <w:rPr>
+          <w:rFonts w:ascii="Verdana" w:hAnsi="Verdana"/>
+          <w:color w:val="505050"/>
+          <w:szCs w:val="21"/>
+          <w:shd w:val="clear" w:color="auto" w:fill="FFFFFF"/>
+        </w:rPr>
+        <w:t>加密时混入一段</w:t>
+      </w:r>
+      <w:r>
+        <w:rPr>
+          <w:rFonts w:ascii="Verdana" w:hAnsi="Verdana"/>
+          <w:color w:val="505050"/>
+          <w:szCs w:val="21"/>
+          <w:shd w:val="clear" w:color="auto" w:fill="FFFFFF"/>
+        </w:rPr>
+        <w:t>“</w:t>
+      </w:r>
+      <w:r>
+        <w:rPr>
+          <w:rFonts w:ascii="Verdana" w:hAnsi="Verdana"/>
+          <w:color w:val="505050"/>
+          <w:szCs w:val="21"/>
+          <w:shd w:val="clear" w:color="auto" w:fill="FFFFFF"/>
+        </w:rPr>
+        <w:t>随机</w:t>
+      </w:r>
+      <w:r>
+        <w:rPr>
+          <w:rFonts w:ascii="Verdana" w:hAnsi="Verdana"/>
+          <w:color w:val="505050"/>
+          <w:szCs w:val="21"/>
+          <w:shd w:val="clear" w:color="auto" w:fill="FFFFFF"/>
+        </w:rPr>
+        <w:t>”</w:t>
+      </w:r>
+      <w:r>
+        <w:rPr>
+          <w:rFonts w:ascii="Verdana" w:hAnsi="Verdana"/>
+          <w:color w:val="505050"/>
+          <w:szCs w:val="21"/>
+          <w:shd w:val="clear" w:color="auto" w:fill="FFFFFF"/>
+        </w:rPr>
+        <w:t>字符串（盐值）再进行哈希加密。即使</w:t>
+      </w:r>
+      <w:r>
+        <w:rPr>
+          <w:rFonts w:ascii="Verdana" w:hAnsi="Verdana"/>
+          <w:color w:val="505050"/>
+          <w:szCs w:val="21"/>
+          <w:shd w:val="clear" w:color="auto" w:fill="FFFFFF"/>
+        </w:rPr>
+        <w:t xml:space="preserve"> </w:t>
+      </w:r>
+      <w:r>
+        <w:rPr>
+          <w:rFonts w:ascii="Verdana" w:hAnsi="Verdana"/>
+          <w:color w:val="505050"/>
+          <w:szCs w:val="21"/>
+          <w:shd w:val="clear" w:color="auto" w:fill="FFFFFF"/>
+        </w:rPr>
+        <w:t>密码相同，如果盐值不同，那么哈希值也是不一样的。</w:t>
+      </w:r>
+    </w:p>
+    <w:p>
+      <w:pPr>
+        <w:rPr>
+          <w:rFonts w:hint="eastAsia"/>
+        </w:rPr>
+      </w:pPr>
+    </w:p>
+    <w:p>
+      <w:r>
+        <w:rPr>
+          <w:rFonts w:hint="eastAsia"/>
+        </w:rPr>
+        <w:t>itsdangerous:生成</w:t>
+      </w:r>
+      <w:r>
+        <w:t>并核对加密安全令牌</w:t>
+      </w:r>
+    </w:p>
+    <w:p/>
+    <w:p>
+      <w:pPr>
+        <w:rPr>
+          <w:b/>
+          <w:color w:val="00B050"/>
+        </w:rPr>
+      </w:pPr>
+      <w:r>
+        <w:rPr>
+          <w:rFonts w:hint="eastAsia"/>
+          <w:b/>
+          <w:color w:val="00B050"/>
+        </w:rPr>
+        <w:t>对于</w:t>
+      </w:r>
+      <w:r>
+        <w:rPr>
+          <w:b/>
+          <w:color w:val="00B050"/>
+        </w:rPr>
+        <w:t>不同的程序功能，使用不同的蓝本，</w:t>
+      </w:r>
+      <w:r>
+        <w:rPr>
+          <w:rFonts w:hint="eastAsia"/>
+          <w:b/>
+          <w:color w:val="00B050"/>
+        </w:rPr>
+        <w:t>是</w:t>
+      </w:r>
+      <w:r>
+        <w:rPr>
+          <w:b/>
+          <w:color w:val="00B050"/>
+        </w:rPr>
+        <w:t>保持代码整齐</w:t>
+      </w:r>
+      <w:r>
+        <w:rPr>
+          <w:rFonts w:hint="eastAsia"/>
+          <w:b/>
+          <w:color w:val="00B050"/>
+        </w:rPr>
+        <w:t>有序</w:t>
+      </w:r>
+      <w:r>
+        <w:rPr>
+          <w:b/>
+          <w:color w:val="00B050"/>
+        </w:rPr>
+        <w:t>的方法。</w:t>
+      </w:r>
+    </w:p>
+    <w:p>
+      <w:pPr>
+        <w:rPr>
+          <w:rFonts w:hint="eastAsia"/>
+        </w:rPr>
+      </w:pPr>
+      <w:r>
+        <w:t>1</w:t>
+      </w:r>
+    </w:p>
+    <w:p>
+      <w:pPr>
+        <w:rPr>
+          <w:rFonts w:ascii="UbuntuMono-Regular" w:hAnsi="UbuntuMono-Regular" w:cs="UbuntuMono-Regular"/>
+          <w:kern w:val="0"/>
+          <w:sz w:val="17"/>
+          <w:szCs w:val="17"/>
+        </w:rPr>
+      </w:pPr>
+    </w:p>
+    <w:p>
+      <w:pPr>
+        <w:pStyle w:val="1"/>
+      </w:pPr>
+      <w:r>
         <w:rPr>
           <w:rFonts w:hint="eastAsia"/>
         </w:rPr>
@@ -172,11 +731,6 @@
       </w:r>
     </w:p>
     <w:p>
-      <w:pPr>
-        <w:rPr>
-          <w:rFonts w:hint="eastAsia"/>
-        </w:rPr>
-      </w:pPr>
       <w:r>
         <w:rPr>
           <w:rFonts w:hint="eastAsia"/>
@@ -185,11 +739,6 @@
       </w:r>
     </w:p>
     <w:p>
-      <w:pPr>
-        <w:rPr>
-          <w:rFonts w:hint="eastAsia"/>
-        </w:rPr>
-      </w:pPr>
       <w:r>
         <w:tab/>
         <w:t>|-</w:t>
@@ -287,6 +836,7 @@
     </w:p>
     <w:p>
       <w:r>
+        <w:lastRenderedPageBreak/>
         <w:tab/>
       </w:r>
       <w:r>
@@ -316,11 +866,6 @@
       </w:r>
     </w:p>
     <w:p>
-      <w:pPr>
-        <w:rPr>
-          <w:rFonts w:hint="eastAsia"/>
-        </w:rPr>
-      </w:pPr>
       <w:r>
         <w:tab/>
       </w:r>
@@ -332,9 +877,6 @@
     <w:p>
       <w:pPr>
         <w:ind w:firstLine="420"/>
-        <w:rPr>
-          <w:rFonts w:hint="eastAsia"/>
-        </w:rPr>
       </w:pPr>
       <w:r>
         <w:t>|-migrations/</w:t>
@@ -355,9 +897,6 @@
     <w:p>
       <w:pPr>
         <w:ind w:firstLine="420"/>
-        <w:rPr>
-          <w:rFonts w:hint="eastAsia"/>
-        </w:rPr>
       </w:pPr>
       <w:r>
         <w:t>|-tests/</w:t>
@@ -396,9 +935,6 @@
     <w:p>
       <w:pPr>
         <w:ind w:firstLine="420"/>
-        <w:rPr>
-          <w:rFonts w:hint="eastAsia"/>
-        </w:rPr>
       </w:pPr>
       <w:r>
         <w:t>|-venv/</w:t>
@@ -419,9 +955,6 @@
     <w:p>
       <w:pPr>
         <w:ind w:firstLine="420"/>
-        <w:rPr>
-          <w:rFonts w:hint="eastAsia"/>
-        </w:rPr>
       </w:pPr>
       <w:r>
         <w:t>|-requirements.txt</w:t>
@@ -442,9 +975,6 @@
     <w:p>
       <w:pPr>
         <w:ind w:firstLine="420"/>
-        <w:rPr>
-          <w:rFonts w:hint="eastAsia"/>
-        </w:rPr>
       </w:pPr>
       <w:r>
         <w:t>|-config.py</w:t>
@@ -515,9 +1045,6 @@
     <w:p>
       <w:pPr>
         <w:ind w:firstLine="420"/>
-        <w:rPr>
-          <w:rFonts w:hint="eastAsia"/>
-        </w:rPr>
       </w:pPr>
       <w:r>
         <w:t>pip install -r requirements.txt</w:t>
@@ -734,7 +1261,11 @@
         <w:t>发送</w:t>
       </w:r>
       <w:r>
-        <w:t>电子邮件的作业要比给每封邮件都新建一个线程更合适。</w:t>
+        <w:t>电子邮件的作业要比给每封邮件都新建一</w:t>
+      </w:r>
+      <w:r>
+        <w:lastRenderedPageBreak/>
+        <w:t>个线程更合适。</w:t>
       </w:r>
       <w:r>
         <w:rPr>
@@ -802,7 +1333,6 @@
         <w:rPr>
           <w:rFonts w:hint="eastAsia"/>
         </w:rPr>
-        <w:lastRenderedPageBreak/>
         <w:t>MySQL For Python 安装</w:t>
       </w:r>
     </w:p>
@@ -1294,6 +1824,7 @@
         </w:rPr>
       </w:pPr>
       <w:r>
+        <w:lastRenderedPageBreak/>
         <w:t xml:space="preserve">Text </w:t>
       </w:r>
       <w:r>
@@ -1408,7 +1939,6 @@
         </w:rPr>
       </w:pPr>
       <w:r>
-        <w:lastRenderedPageBreak/>
         <w:t xml:space="preserve">Date </w:t>
       </w:r>
       <w:r>
@@ -1900,6 +2430,7 @@
         <w:rPr>
           <w:rFonts w:hint="eastAsia"/>
         </w:rPr>
+        <w:lastRenderedPageBreak/>
         <w:t>常用</w:t>
       </w:r>
       <w:r>
@@ -2019,7 +2550,6 @@
           <w:sz w:val="15"/>
           <w:szCs w:val="15"/>
         </w:rPr>
-        <w:lastRenderedPageBreak/>
         <w:t xml:space="preserve">get_or_404() </w:t>
       </w:r>
       <w:r>
@@ -2625,8 +3155,6 @@
       <w:pPr>
         <w:pStyle w:val="2"/>
       </w:pPr>
-      <w:bookmarkStart w:id="0" w:name="_GoBack"/>
-      <w:bookmarkEnd w:id="0"/>
       <w:r>
         <w:rPr>
           <w:rFonts w:hint="eastAsia"/>
@@ -2737,6 +3265,7 @@
         <w:rPr>
           <w:rFonts w:hint="eastAsia"/>
         </w:rPr>
+        <w:lastRenderedPageBreak/>
         <w:t>python hello.py db upgrade</w:t>
       </w:r>
     </w:p>
@@ -2762,7 +3291,6 @@
         <w:pStyle w:val="1"/>
       </w:pPr>
       <w:r>
-        <w:lastRenderedPageBreak/>
         <w:t>HTML</w:t>
       </w:r>
     </w:p>
@@ -2954,6 +3482,7 @@
         <w:rPr>
           <w:rFonts w:hint="eastAsia"/>
         </w:rPr>
+        <w:lastRenderedPageBreak/>
         <w:t>警告Alerts</w:t>
       </w:r>
     </w:p>
@@ -2981,7 +3510,6 @@
         <w:rPr>
           <w:rFonts w:hint="eastAsia"/>
         </w:rPr>
-        <w:lastRenderedPageBreak/>
         <w:t>浏览器</w:t>
       </w:r>
       <w:r>
@@ -3448,6 +3976,7 @@
         </w:rPr>
       </w:pPr>
       <w:r>
+        <w:lastRenderedPageBreak/>
         <w:t xml:space="preserve">StringField </w:t>
       </w:r>
       <w:r>
@@ -3590,7 +4119,6 @@
         </w:rPr>
       </w:pPr>
       <w:r>
-        <w:lastRenderedPageBreak/>
         <w:t xml:space="preserve">IntegerField </w:t>
       </w:r>
       <w:r>
@@ -4342,7 +4870,6 @@
     </w:p>
     <w:p>
       <w:r>
-        <w:lastRenderedPageBreak/>
         <w:t xml:space="preserve">doc </w:t>
       </w:r>
       <w:r>
@@ -4684,6 +5211,7 @@
           <w:sz w:val="21"/>
           <w:szCs w:val="21"/>
         </w:rPr>
+        <w:lastRenderedPageBreak/>
         <w:t>从上图可以看出，要完成一次</w:t>
       </w:r>
       <w:r>
@@ -4970,7 +5498,6 @@
           <w:sz w:val="21"/>
           <w:szCs w:val="21"/>
         </w:rPr>
-        <w:lastRenderedPageBreak/>
         <w:t xml:space="preserve">　　</w:t>
       </w:r>
       <w:r>
@@ -5202,6 +5729,155 @@
 <file path=word/numbering.xml><?xml version="1.0" encoding="utf-8"?>
 <w:numbering xmlns:wpc="http://schemas.microsoft.com/office/word/2010/wordprocessingCanvas" xmlns:cx="http://schemas.microsoft.com/office/drawing/2014/chartex" xmlns:cx1="http://schemas.microsoft.com/office/drawing/2015/9/8/chartex" xmlns:cx2="http://schemas.microsoft.com/office/drawing/2015/10/21/chartex" xmlns:cx3="http://schemas.microsoft.com/office/drawing/2016/5/9/chartex" xmlns:cx4="http://schemas.microsoft.com/office/drawing/2016/5/10/chartex" xmlns:cx5="http://schemas.microsoft.com/office/drawing/2016/5/11/chartex" xmlns:cx6="http://schemas.microsoft.com/office/drawing/2016/5/12/chartex" xmlns:cx7="http://schemas.microsoft.com/office/drawing/2016/5/13/chartex" xmlns:cx8="http://schemas.microsoft.com/office/drawing/2016/5/14/chartex" xmlns:mc="http://schemas.openxmlformats.org/markup-compatibility/2006" xmlns:aink="http://schemas.microsoft.com/office/drawing/2016/ink" xmlns:am3d="http://schemas.microsoft.com/office/drawing/2017/model3d" xmlns:o="urn:schemas-microsoft-com:office:office" xmlns:r="http://schemas.openxmlformats.org/officeDocument/2006/relationships" xmlns:m="http://schemas.openxmlformats.org/officeDocument/2006/math" xmlns:v="urn:schemas-microsoft-com:vml" xmlns:wp14="http://schemas.microsoft.com/office/word/2010/wordprocessingDrawing" xmlns:wp="http://schemas.openxmlformats.org/drawingml/2006/wordprocessingDrawing" xmlns:w10="urn:schemas-microsoft-com:office:word" xmlns:w="http://schemas.openxmlformats.org/wordprocessingml/2006/main" xmlns:w14="http://schemas.microsoft.com/office/word/2010/wordml" xmlns:w15="http://schemas.microsoft.com/office/word/2012/wordml" xmlns:w16se="http://schemas.microsoft.com/office/word/2015/wordml/symex" xmlns:wpg="http://schemas.microsoft.com/office/word/2010/wordprocessingGroup" xmlns:wpi="http://schemas.microsoft.com/office/word/2010/wordprocessingInk" xmlns:wne="http://schemas.microsoft.com/office/word/2006/wordml" xmlns:wps="http://schemas.microsoft.com/office/word/2010/wordprocessingShape" mc:Ignorable="w14 w15 w16se wp14">
   <w:abstractNum w:abstractNumId="0" w15:restartNumberingAfterBreak="0">
+    <w:nsid w:val="09AB1F28"/>
+    <w:multiLevelType w:val="multilevel"/>
+    <w:tmpl w:val="01100E0E"/>
+    <w:lvl w:ilvl="0">
+      <w:start w:val="1"/>
+      <w:numFmt w:val="bullet"/>
+      <w:lvlText w:val=""/>
+      <w:lvlJc w:val="left"/>
+      <w:pPr>
+        <w:tabs>
+          <w:tab w:val="num" w:pos="720"/>
+        </w:tabs>
+        <w:ind w:left="720" w:hanging="360"/>
+      </w:pPr>
+      <w:rPr>
+        <w:rFonts w:ascii="Symbol" w:hAnsi="Symbol" w:hint="default"/>
+        <w:sz w:val="20"/>
+      </w:rPr>
+    </w:lvl>
+    <w:lvl w:ilvl="1" w:tentative="1">
+      <w:start w:val="1"/>
+      <w:numFmt w:val="bullet"/>
+      <w:lvlText w:val="o"/>
+      <w:lvlJc w:val="left"/>
+      <w:pPr>
+        <w:tabs>
+          <w:tab w:val="num" w:pos="1440"/>
+        </w:tabs>
+        <w:ind w:left="1440" w:hanging="360"/>
+      </w:pPr>
+      <w:rPr>
+        <w:rFonts w:ascii="Courier New" w:hAnsi="Courier New" w:hint="default"/>
+        <w:sz w:val="20"/>
+      </w:rPr>
+    </w:lvl>
+    <w:lvl w:ilvl="2" w:tentative="1">
+      <w:start w:val="1"/>
+      <w:numFmt w:val="bullet"/>
+      <w:lvlText w:val=""/>
+      <w:lvlJc w:val="left"/>
+      <w:pPr>
+        <w:tabs>
+          <w:tab w:val="num" w:pos="2160"/>
+        </w:tabs>
+        <w:ind w:left="2160" w:hanging="360"/>
+      </w:pPr>
+      <w:rPr>
+        <w:rFonts w:ascii="Wingdings" w:hAnsi="Wingdings" w:hint="default"/>
+        <w:sz w:val="20"/>
+      </w:rPr>
+    </w:lvl>
+    <w:lvl w:ilvl="3" w:tentative="1">
+      <w:start w:val="1"/>
+      <w:numFmt w:val="bullet"/>
+      <w:lvlText w:val=""/>
+      <w:lvlJc w:val="left"/>
+      <w:pPr>
+        <w:tabs>
+          <w:tab w:val="num" w:pos="2880"/>
+        </w:tabs>
+        <w:ind w:left="2880" w:hanging="360"/>
+      </w:pPr>
+      <w:rPr>
+        <w:rFonts w:ascii="Wingdings" w:hAnsi="Wingdings" w:hint="default"/>
+        <w:sz w:val="20"/>
+      </w:rPr>
+    </w:lvl>
+    <w:lvl w:ilvl="4" w:tentative="1">
+      <w:start w:val="1"/>
+      <w:numFmt w:val="bullet"/>
+      <w:lvlText w:val=""/>
+      <w:lvlJc w:val="left"/>
+      <w:pPr>
+        <w:tabs>
+          <w:tab w:val="num" w:pos="3600"/>
+        </w:tabs>
+        <w:ind w:left="3600" w:hanging="360"/>
+      </w:pPr>
+      <w:rPr>
+        <w:rFonts w:ascii="Wingdings" w:hAnsi="Wingdings" w:hint="default"/>
+        <w:sz w:val="20"/>
+      </w:rPr>
+    </w:lvl>
+    <w:lvl w:ilvl="5" w:tentative="1">
+      <w:start w:val="1"/>
+      <w:numFmt w:val="bullet"/>
+      <w:lvlText w:val=""/>
+      <w:lvlJc w:val="left"/>
+      <w:pPr>
+        <w:tabs>
+          <w:tab w:val="num" w:pos="4320"/>
+        </w:tabs>
+        <w:ind w:left="4320" w:hanging="360"/>
+      </w:pPr>
+      <w:rPr>
+        <w:rFonts w:ascii="Wingdings" w:hAnsi="Wingdings" w:hint="default"/>
+        <w:sz w:val="20"/>
+      </w:rPr>
+    </w:lvl>
+    <w:lvl w:ilvl="6" w:tentative="1">
+      <w:start w:val="1"/>
+      <w:numFmt w:val="bullet"/>
+      <w:lvlText w:val=""/>
+      <w:lvlJc w:val="left"/>
+      <w:pPr>
+        <w:tabs>
+          <w:tab w:val="num" w:pos="5040"/>
+        </w:tabs>
+        <w:ind w:left="5040" w:hanging="360"/>
+      </w:pPr>
+      <w:rPr>
+        <w:rFonts w:ascii="Wingdings" w:hAnsi="Wingdings" w:hint="default"/>
+        <w:sz w:val="20"/>
+      </w:rPr>
+    </w:lvl>
+    <w:lvl w:ilvl="7" w:tentative="1">
+      <w:start w:val="1"/>
+      <w:numFmt w:val="bullet"/>
+      <w:lvlText w:val=""/>
+      <w:lvlJc w:val="left"/>
+      <w:pPr>
+        <w:tabs>
+          <w:tab w:val="num" w:pos="5760"/>
+        </w:tabs>
+        <w:ind w:left="5760" w:hanging="360"/>
+      </w:pPr>
+      <w:rPr>
+        <w:rFonts w:ascii="Wingdings" w:hAnsi="Wingdings" w:hint="default"/>
+        <w:sz w:val="20"/>
+      </w:rPr>
+    </w:lvl>
+    <w:lvl w:ilvl="8" w:tentative="1">
+      <w:start w:val="1"/>
+      <w:numFmt w:val="bullet"/>
+      <w:lvlText w:val=""/>
+      <w:lvlJc w:val="left"/>
+      <w:pPr>
+        <w:tabs>
+          <w:tab w:val="num" w:pos="6480"/>
+        </w:tabs>
+        <w:ind w:left="6480" w:hanging="360"/>
+      </w:pPr>
+      <w:rPr>
+        <w:rFonts w:ascii="Wingdings" w:hAnsi="Wingdings" w:hint="default"/>
+        <w:sz w:val="20"/>
+      </w:rPr>
+    </w:lvl>
+  </w:abstractNum>
+  <w:abstractNum w:abstractNumId="1" w15:restartNumberingAfterBreak="0">
     <w:nsid w:val="144142E5"/>
     <w:multiLevelType w:val="hybridMultilevel"/>
     <w:tmpl w:val="64FC917C"/>
@@ -5292,7 +5968,7 @@
       </w:pPr>
     </w:lvl>
   </w:abstractNum>
-  <w:abstractNum w:abstractNumId="1" w15:restartNumberingAfterBreak="0">
+  <w:abstractNum w:abstractNumId="2" w15:restartNumberingAfterBreak="0">
     <w:nsid w:val="1B025FCC"/>
     <w:multiLevelType w:val="hybridMultilevel"/>
     <w:tmpl w:val="D5DCF220"/>
@@ -5405,7 +6081,7 @@
       </w:rPr>
     </w:lvl>
   </w:abstractNum>
-  <w:abstractNum w:abstractNumId="2" w15:restartNumberingAfterBreak="0">
+  <w:abstractNum w:abstractNumId="3" w15:restartNumberingAfterBreak="0">
     <w:nsid w:val="1EEE4DD8"/>
     <w:multiLevelType w:val="hybridMultilevel"/>
     <w:tmpl w:val="DA3CC1DC"/>
@@ -5494,14 +6170,169 @@
       </w:pPr>
     </w:lvl>
   </w:abstractNum>
+  <w:abstractNum w:abstractNumId="4" w15:restartNumberingAfterBreak="0">
+    <w:nsid w:val="781B66B0"/>
+    <w:multiLevelType w:val="multilevel"/>
+    <w:tmpl w:val="811EFAB0"/>
+    <w:lvl w:ilvl="0">
+      <w:start w:val="1"/>
+      <w:numFmt w:val="bullet"/>
+      <w:lvlText w:val=""/>
+      <w:lvlJc w:val="left"/>
+      <w:pPr>
+        <w:tabs>
+          <w:tab w:val="num" w:pos="720"/>
+        </w:tabs>
+        <w:ind w:left="720" w:hanging="360"/>
+      </w:pPr>
+      <w:rPr>
+        <w:rFonts w:ascii="Symbol" w:hAnsi="Symbol" w:hint="default"/>
+        <w:sz w:val="20"/>
+      </w:rPr>
+    </w:lvl>
+    <w:lvl w:ilvl="1" w:tentative="1">
+      <w:start w:val="1"/>
+      <w:numFmt w:val="bullet"/>
+      <w:lvlText w:val="o"/>
+      <w:lvlJc w:val="left"/>
+      <w:pPr>
+        <w:tabs>
+          <w:tab w:val="num" w:pos="1440"/>
+        </w:tabs>
+        <w:ind w:left="1440" w:hanging="360"/>
+      </w:pPr>
+      <w:rPr>
+        <w:rFonts w:ascii="Courier New" w:hAnsi="Courier New" w:hint="default"/>
+        <w:sz w:val="20"/>
+      </w:rPr>
+    </w:lvl>
+    <w:lvl w:ilvl="2" w:tentative="1">
+      <w:start w:val="1"/>
+      <w:numFmt w:val="bullet"/>
+      <w:lvlText w:val=""/>
+      <w:lvlJc w:val="left"/>
+      <w:pPr>
+        <w:tabs>
+          <w:tab w:val="num" w:pos="2160"/>
+        </w:tabs>
+        <w:ind w:left="2160" w:hanging="360"/>
+      </w:pPr>
+      <w:rPr>
+        <w:rFonts w:ascii="Wingdings" w:hAnsi="Wingdings" w:hint="default"/>
+        <w:sz w:val="20"/>
+      </w:rPr>
+    </w:lvl>
+    <w:lvl w:ilvl="3" w:tentative="1">
+      <w:start w:val="1"/>
+      <w:numFmt w:val="bullet"/>
+      <w:lvlText w:val=""/>
+      <w:lvlJc w:val="left"/>
+      <w:pPr>
+        <w:tabs>
+          <w:tab w:val="num" w:pos="2880"/>
+        </w:tabs>
+        <w:ind w:left="2880" w:hanging="360"/>
+      </w:pPr>
+      <w:rPr>
+        <w:rFonts w:ascii="Wingdings" w:hAnsi="Wingdings" w:hint="default"/>
+        <w:sz w:val="20"/>
+      </w:rPr>
+    </w:lvl>
+    <w:lvl w:ilvl="4" w:tentative="1">
+      <w:start w:val="1"/>
+      <w:numFmt w:val="bullet"/>
+      <w:lvlText w:val=""/>
+      <w:lvlJc w:val="left"/>
+      <w:pPr>
+        <w:tabs>
+          <w:tab w:val="num" w:pos="3600"/>
+        </w:tabs>
+        <w:ind w:left="3600" w:hanging="360"/>
+      </w:pPr>
+      <w:rPr>
+        <w:rFonts w:ascii="Wingdings" w:hAnsi="Wingdings" w:hint="default"/>
+        <w:sz w:val="20"/>
+      </w:rPr>
+    </w:lvl>
+    <w:lvl w:ilvl="5" w:tentative="1">
+      <w:start w:val="1"/>
+      <w:numFmt w:val="bullet"/>
+      <w:lvlText w:val=""/>
+      <w:lvlJc w:val="left"/>
+      <w:pPr>
+        <w:tabs>
+          <w:tab w:val="num" w:pos="4320"/>
+        </w:tabs>
+        <w:ind w:left="4320" w:hanging="360"/>
+      </w:pPr>
+      <w:rPr>
+        <w:rFonts w:ascii="Wingdings" w:hAnsi="Wingdings" w:hint="default"/>
+        <w:sz w:val="20"/>
+      </w:rPr>
+    </w:lvl>
+    <w:lvl w:ilvl="6" w:tentative="1">
+      <w:start w:val="1"/>
+      <w:numFmt w:val="bullet"/>
+      <w:lvlText w:val=""/>
+      <w:lvlJc w:val="left"/>
+      <w:pPr>
+        <w:tabs>
+          <w:tab w:val="num" w:pos="5040"/>
+        </w:tabs>
+        <w:ind w:left="5040" w:hanging="360"/>
+      </w:pPr>
+      <w:rPr>
+        <w:rFonts w:ascii="Wingdings" w:hAnsi="Wingdings" w:hint="default"/>
+        <w:sz w:val="20"/>
+      </w:rPr>
+    </w:lvl>
+    <w:lvl w:ilvl="7" w:tentative="1">
+      <w:start w:val="1"/>
+      <w:numFmt w:val="bullet"/>
+      <w:lvlText w:val=""/>
+      <w:lvlJc w:val="left"/>
+      <w:pPr>
+        <w:tabs>
+          <w:tab w:val="num" w:pos="5760"/>
+        </w:tabs>
+        <w:ind w:left="5760" w:hanging="360"/>
+      </w:pPr>
+      <w:rPr>
+        <w:rFonts w:ascii="Wingdings" w:hAnsi="Wingdings" w:hint="default"/>
+        <w:sz w:val="20"/>
+      </w:rPr>
+    </w:lvl>
+    <w:lvl w:ilvl="8" w:tentative="1">
+      <w:start w:val="1"/>
+      <w:numFmt w:val="bullet"/>
+      <w:lvlText w:val=""/>
+      <w:lvlJc w:val="left"/>
+      <w:pPr>
+        <w:tabs>
+          <w:tab w:val="num" w:pos="6480"/>
+        </w:tabs>
+        <w:ind w:left="6480" w:hanging="360"/>
+      </w:pPr>
+      <w:rPr>
+        <w:rFonts w:ascii="Wingdings" w:hAnsi="Wingdings" w:hint="default"/>
+        <w:sz w:val="20"/>
+      </w:rPr>
+    </w:lvl>
+  </w:abstractNum>
   <w:num w:numId="1">
+    <w:abstractNumId w:val="2"/>
+  </w:num>
+  <w:num w:numId="2">
     <w:abstractNumId w:val="1"/>
   </w:num>
-  <w:num w:numId="2">
+  <w:num w:numId="3">
+    <w:abstractNumId w:val="3"/>
+  </w:num>
+  <w:num w:numId="4">
+    <w:abstractNumId w:val="4"/>
+  </w:num>
+  <w:num w:numId="5">
     <w:abstractNumId w:val="0"/>
-  </w:num>
-  <w:num w:numId="3">
-    <w:abstractNumId w:val="2"/>
   </w:num>
 </w:numbering>
 </file>

</xml_diff>